<commit_message>
update 2nd rapid evaluation
</commit_message>
<xml_diff>
--- a/第二次快速评估.docx
+++ b/第二次快速评估.docx
@@ -7,7 +7,7 @@
         <w:ind w:firstLine="562"/>
         <w:jc w:val="center"/>
         <w:rPr>
-          <w:rFonts w:hint="eastAsia"/>
+          <w:rFonts w:ascii="宋体" w:hAnsi="宋体"/>
           <w:b/>
           <w:sz w:val="28"/>
           <w:szCs w:val="28"/>
@@ -15,7 +15,7 @@
       </w:pPr>
       <w:r>
         <w:rPr>
-          <w:rFonts w:hint="eastAsia"/>
+          <w:rFonts w:ascii="宋体" w:hAnsi="宋体" w:hint="eastAsia"/>
           <w:b/>
           <w:sz w:val="28"/>
           <w:szCs w:val="28"/>
@@ -31,21 +31,27 @@
           <w:numId w:val="4"/>
         </w:numPr>
         <w:ind w:firstLineChars="0"/>
+        <w:rPr>
+          <w:rFonts w:ascii="宋体" w:hAnsi="宋体"/>
+        </w:rPr>
       </w:pPr>
       <w:r>
         <w:rPr>
-          <w:rFonts w:hint="eastAsia"/>
+          <w:rFonts w:ascii="宋体" w:hAnsi="宋体" w:hint="eastAsia"/>
         </w:rPr>
         <w:t>美观和最小化设计</w:t>
       </w:r>
     </w:p>
     <w:p>
       <w:pPr>
-        <w:ind w:firstLineChars="0" w:firstLine="360"/>
+        <w:ind w:firstLine="480"/>
+        <w:rPr>
+          <w:rFonts w:ascii="宋体" w:hAnsi="宋体"/>
+        </w:rPr>
       </w:pPr>
       <w:r>
         <w:rPr>
-          <w:rFonts w:hint="eastAsia"/>
+          <w:rFonts w:ascii="宋体" w:hAnsi="宋体" w:hint="eastAsia"/>
         </w:rPr>
         <w:t>关闭美颜与重置按钮功能相同，可以将重置按钮的功能设定为恢复用户偏好；若为初次使用，则恢复为默认值。</w:t>
       </w:r>
@@ -58,19 +64,29 @@
           <w:numId w:val="4"/>
         </w:numPr>
         <w:ind w:firstLineChars="0"/>
+        <w:rPr>
+          <w:rFonts w:ascii="宋体" w:hAnsi="宋体"/>
+        </w:rPr>
       </w:pPr>
       <w:r>
         <w:rPr>
-          <w:rFonts w:hint="eastAsia"/>
+          <w:rFonts w:ascii="宋体" w:hAnsi="宋体" w:hint="eastAsia"/>
         </w:rPr>
         <w:t>系统状态可视化</w:t>
       </w:r>
     </w:p>
     <w:p>
       <w:pPr>
-        <w:ind w:left="480" w:firstLineChars="0" w:firstLine="0"/>
+        <w:ind w:left="420" w:firstLineChars="25" w:firstLine="60"/>
+        <w:rPr>
+          <w:rFonts w:ascii="宋体" w:hAnsi="宋体"/>
+        </w:rPr>
       </w:pPr>
       <w:r>
+        <w:rPr>
+          <w:rFonts w:ascii="宋体" w:hAnsi="宋体"/>
+          <w:noProof/>
+        </w:rPr>
         <w:drawing>
           <wp:inline distT="0" distB="0" distL="0" distR="0" wp14:anchorId="6F2F5291" wp14:editId="2694C83F">
             <wp:extent cx="5274310" cy="3562985"/>
@@ -87,7 +103,7 @@
                     <pic:cNvPicPr/>
                   </pic:nvPicPr>
                   <pic:blipFill>
-                    <a:blip r:embed="rId5"/>
+                    <a:blip r:embed="rId7"/>
                     <a:stretch>
                       <a:fillRect/>
                     </a:stretch>
@@ -109,7 +125,7 @@
       </w:r>
       <w:r>
         <w:rPr>
-          <w:rFonts w:hint="eastAsia"/>
+          <w:rFonts w:ascii="宋体" w:hAnsi="宋体" w:hint="eastAsia"/>
         </w:rPr>
         <w:t>美颜开启与关闭状态没有明显的标识，考虑给不同状态设置相应的图标。</w:t>
       </w:r>
@@ -122,10 +138,13 @@
           <w:numId w:val="4"/>
         </w:numPr>
         <w:ind w:firstLineChars="0"/>
+        <w:rPr>
+          <w:rFonts w:ascii="宋体" w:hAnsi="宋体"/>
+        </w:rPr>
       </w:pPr>
       <w:r>
         <w:rPr>
-          <w:rFonts w:hint="eastAsia"/>
+          <w:rFonts w:ascii="宋体" w:hAnsi="宋体" w:hint="eastAsia"/>
         </w:rPr>
         <w:t>运用再认而不是回忆</w:t>
       </w:r>
@@ -135,10 +154,14 @@
         <w:pStyle w:val="a4"/>
         <w:ind w:left="840" w:firstLineChars="0" w:firstLine="0"/>
         <w:rPr>
-          <w:rFonts w:hint="eastAsia"/>
+          <w:rFonts w:ascii="宋体" w:hAnsi="宋体"/>
         </w:rPr>
       </w:pPr>
       <w:r>
+        <w:rPr>
+          <w:rFonts w:ascii="宋体" w:hAnsi="宋体"/>
+          <w:noProof/>
+        </w:rPr>
         <w:drawing>
           <wp:inline distT="0" distB="0" distL="0" distR="0" wp14:anchorId="5444ADC6" wp14:editId="1D815D7A">
             <wp:extent cx="2794958" cy="3050467"/>
@@ -155,7 +178,7 @@
                     <pic:cNvPicPr/>
                   </pic:nvPicPr>
                   <pic:blipFill>
-                    <a:blip r:embed="rId6"/>
+                    <a:blip r:embed="rId8"/>
                     <a:stretch>
                       <a:fillRect/>
                     </a:stretch>
@@ -178,29 +201,17 @@
     </w:p>
     <w:p>
       <w:pPr>
-        <w:ind w:firstLineChars="0" w:firstLine="420"/>
+        <w:ind w:firstLine="480"/>
         <w:rPr>
-          <w:rFonts w:hint="eastAsia"/>
+          <w:rFonts w:ascii="宋体" w:hAnsi="宋体"/>
         </w:rPr>
       </w:pPr>
       <w:r>
         <w:rPr>
-          <w:rFonts w:hint="eastAsia"/>
+          <w:rFonts w:ascii="宋体" w:hAnsi="宋体" w:hint="eastAsia"/>
         </w:rPr>
         <w:lastRenderedPageBreak/>
-        <w:t>在保存设置后，在下一次开启时直接应用。且首次开启</w:t>
-      </w:r>
-      <w:r>
-        <w:rPr>
-          <w:rFonts w:hint="eastAsia"/>
-        </w:rPr>
-        <w:t>可以</w:t>
-      </w:r>
-      <w:r>
-        <w:rPr>
-          <w:rFonts w:hint="eastAsia"/>
-        </w:rPr>
-        <w:t>时具有一定默认值以优化用户体验。</w:t>
+        <w:t>在保存设置后，在下一次开启时直接应用。且首次开启可以时具有一定默认值以优化用户体验。</w:t>
       </w:r>
     </w:p>
     <w:p>
@@ -211,10 +222,13 @@
           <w:numId w:val="4"/>
         </w:numPr>
         <w:ind w:firstLineChars="0"/>
+        <w:rPr>
+          <w:rFonts w:ascii="宋体" w:hAnsi="宋体"/>
+        </w:rPr>
       </w:pPr>
       <w:r>
         <w:rPr>
-          <w:rFonts w:hint="eastAsia"/>
+          <w:rFonts w:ascii="宋体" w:hAnsi="宋体" w:hint="eastAsia"/>
         </w:rPr>
         <w:t>帮助和文档</w:t>
       </w:r>
@@ -222,21 +236,74 @@
     <w:p>
       <w:pPr>
         <w:pStyle w:val="a4"/>
-        <w:ind w:left="360" w:firstLineChars="0" w:firstLine="0"/>
+        <w:ind w:firstLine="480"/>
         <w:rPr>
-          <w:rFonts w:hint="eastAsia"/>
+          <w:rFonts w:ascii="宋体" w:hAnsi="宋体"/>
         </w:rPr>
       </w:pPr>
       <w:r>
         <w:rPr>
-          <w:rFonts w:hint="eastAsia"/>
+          <w:rFonts w:ascii="宋体" w:hAnsi="宋体" w:hint="eastAsia"/>
         </w:rPr>
         <w:t>右下角三个按钮可以设置鼠标悬停显示说明。</w:t>
+      </w:r>
+    </w:p>
+    <w:p>
+      <w:pPr>
+        <w:ind w:firstLineChars="0" w:firstLine="0"/>
+        <w:rPr>
+          <w:rFonts w:ascii="宋体" w:hAnsi="宋体"/>
+        </w:rPr>
+      </w:pPr>
+    </w:p>
+    <w:p>
+      <w:pPr>
+        <w:ind w:firstLineChars="0" w:firstLine="0"/>
+        <w:rPr>
+          <w:rFonts w:ascii="宋体" w:hAnsi="宋体" w:hint="eastAsia"/>
+        </w:rPr>
+      </w:pPr>
+      <w:r>
+        <w:rPr>
+          <w:rFonts w:ascii="宋体" w:hAnsi="宋体" w:hint="eastAsia"/>
+        </w:rPr>
+        <w:t>根据第二轮快速评估中的问题，请选择2-3点你认为最重要的，</w:t>
+      </w:r>
+      <w:r>
+        <w:rPr>
+          <w:rFonts w:ascii="宋体" w:hAnsi="宋体"/>
+        </w:rPr>
+        <w:t>统计结果：</w:t>
+      </w:r>
+      <w:r>
+        <w:rPr>
+          <w:rFonts w:ascii="宋体" w:hAnsi="宋体" w:hint="eastAsia"/>
+          <w:noProof/>
+        </w:rPr>
+        <w:drawing>
+          <wp:inline distT="0" distB="0" distL="0" distR="0" wp14:anchorId="1142359C" wp14:editId="74D79343">
+            <wp:extent cx="5274310" cy="5257800"/>
+            <wp:effectExtent l="0" t="0" r="2540" b="0"/>
+            <wp:docPr id="3" name="图表 3"/>
+            <wp:cNvGraphicFramePr/>
+            <a:graphic xmlns:a="http://schemas.openxmlformats.org/drawingml/2006/main">
+              <a:graphicData uri="http://schemas.openxmlformats.org/drawingml/2006/chart">
+                <c:chart xmlns:c="http://schemas.openxmlformats.org/drawingml/2006/chart" xmlns:r="http://schemas.openxmlformats.org/officeDocument/2006/relationships" r:id="rId9"/>
+              </a:graphicData>
+            </a:graphic>
+          </wp:inline>
+        </w:drawing>
       </w:r>
       <w:bookmarkStart w:id="0" w:name="_GoBack"/>
       <w:bookmarkEnd w:id="0"/>
     </w:p>
     <w:sectPr>
+      <w:headerReference w:type="even" r:id="rId10"/>
+      <w:headerReference w:type="default" r:id="rId11"/>
+      <w:footerReference w:type="even" r:id="rId12"/>
+      <w:footerReference w:type="default" r:id="rId13"/>
+      <w:headerReference w:type="first" r:id="rId14"/>
+      <w:footerReference w:type="first" r:id="rId15"/>
       <w:pgSz w:w="11906" w:h="16838"/>
       <w:pgMar w:top="1440" w:right="1800" w:bottom="1440" w:left="1800" w:header="851" w:footer="992" w:gutter="0"/>
       <w:cols w:space="425"/>
@@ -244,6 +311,125 @@
     </w:sectPr>
   </w:body>
 </w:document>
+</file>
+
+<file path=word/endnotes.xml><?xml version="1.0" encoding="utf-8"?>
+<w:endnotes xmlns:wpc="http://schemas.microsoft.com/office/word/2010/wordprocessingCanvas" xmlns:cx="http://schemas.microsoft.com/office/drawing/2014/chartex" xmlns:cx1="http://schemas.microsoft.com/office/drawing/2015/9/8/chartex" xmlns:cx2="http://schemas.microsoft.com/office/drawing/2015/10/21/chartex" xmlns:cx3="http://schemas.microsoft.com/office/drawing/2016/5/9/chartex" xmlns:cx4="http://schemas.microsoft.com/office/drawing/2016/5/10/chartex" xmlns:cx5="http://schemas.microsoft.com/office/drawing/2016/5/11/chartex" xmlns:cx6="http://schemas.microsoft.com/office/drawing/2016/5/12/chartex" xmlns:cx7="http://schemas.microsoft.com/office/drawing/2016/5/13/chartex" xmlns:cx8="http://schemas.microsoft.com/office/drawing/2016/5/14/chartex" xmlns:mc="http://schemas.openxmlformats.org/markup-compatibility/2006" xmlns:aink="http://schemas.microsoft.com/office/drawing/2016/ink" xmlns:am3d="http://schemas.microsoft.com/office/drawing/2017/model3d" xmlns:o="urn:schemas-microsoft-com:office:office" xmlns:r="http://schemas.openxmlformats.org/officeDocument/2006/relationships" xmlns:m="http://schemas.openxmlformats.org/officeDocument/2006/math" xmlns:v="urn:schemas-microsoft-com:vml" xmlns:wp14="http://schemas.microsoft.com/office/word/2010/wordprocessingDrawing" xmlns:wp="http://schemas.openxmlformats.org/drawingml/2006/wordprocessingDrawing" xmlns:w10="urn:schemas-microsoft-com:office:word" xmlns:w="http://schemas.openxmlformats.org/wordprocessingml/2006/main" xmlns:w14="http://schemas.microsoft.com/office/word/2010/wordml" xmlns:w15="http://schemas.microsoft.com/office/word/2012/wordml" xmlns:w16cid="http://schemas.microsoft.com/office/word/2016/wordml/cid" xmlns:w16se="http://schemas.microsoft.com/office/word/2015/wordml/symex" xmlns:wpg="http://schemas.microsoft.com/office/word/2010/wordprocessingGroup" xmlns:wpi="http://schemas.microsoft.com/office/word/2010/wordprocessingInk" xmlns:wne="http://schemas.microsoft.com/office/word/2006/wordml" xmlns:wps="http://schemas.microsoft.com/office/word/2010/wordprocessingShape" mc:Ignorable="w14 w15 w16se w16cid wp14">
+  <w:endnote w:type="separator" w:id="-1">
+    <w:p>
+      <w:pPr>
+        <w:spacing w:line="240" w:lineRule="auto"/>
+        <w:ind w:firstLine="480"/>
+      </w:pPr>
+      <w:r>
+        <w:separator/>
+      </w:r>
+    </w:p>
+  </w:endnote>
+  <w:endnote w:type="continuationSeparator" w:id="0">
+    <w:p>
+      <w:pPr>
+        <w:spacing w:line="240" w:lineRule="auto"/>
+        <w:ind w:firstLine="480"/>
+      </w:pPr>
+      <w:r>
+        <w:continuationSeparator/>
+      </w:r>
+    </w:p>
+  </w:endnote>
+</w:endnotes>
+</file>
+
+<file path=word/footer1.xml><?xml version="1.0" encoding="utf-8"?>
+<w:ftr xmlns:wpc="http://schemas.microsoft.com/office/word/2010/wordprocessingCanvas" xmlns:cx="http://schemas.microsoft.com/office/drawing/2014/chartex" xmlns:cx1="http://schemas.microsoft.com/office/drawing/2015/9/8/chartex" xmlns:cx2="http://schemas.microsoft.com/office/drawing/2015/10/21/chartex" xmlns:cx3="http://schemas.microsoft.com/office/drawing/2016/5/9/chartex" xmlns:cx4="http://schemas.microsoft.com/office/drawing/2016/5/10/chartex" xmlns:cx5="http://schemas.microsoft.com/office/drawing/2016/5/11/chartex" xmlns:cx6="http://schemas.microsoft.com/office/drawing/2016/5/12/chartex" xmlns:cx7="http://schemas.microsoft.com/office/drawing/2016/5/13/chartex" xmlns:cx8="http://schemas.microsoft.com/office/drawing/2016/5/14/chartex" xmlns:mc="http://schemas.openxmlformats.org/markup-compatibility/2006" xmlns:aink="http://schemas.microsoft.com/office/drawing/2016/ink" xmlns:am3d="http://schemas.microsoft.com/office/drawing/2017/model3d" xmlns:o="urn:schemas-microsoft-com:office:office" xmlns:r="http://schemas.openxmlformats.org/officeDocument/2006/relationships" xmlns:m="http://schemas.openxmlformats.org/officeDocument/2006/math" xmlns:v="urn:schemas-microsoft-com:vml" xmlns:wp14="http://schemas.microsoft.com/office/word/2010/wordprocessingDrawing" xmlns:wp="http://schemas.openxmlformats.org/drawingml/2006/wordprocessingDrawing" xmlns:w10="urn:schemas-microsoft-com:office:word" xmlns:w="http://schemas.openxmlformats.org/wordprocessingml/2006/main" xmlns:w14="http://schemas.microsoft.com/office/word/2010/wordml" xmlns:w15="http://schemas.microsoft.com/office/word/2012/wordml" xmlns:w16cid="http://schemas.microsoft.com/office/word/2016/wordml/cid" xmlns:w16se="http://schemas.microsoft.com/office/word/2015/wordml/symex" xmlns:wpg="http://schemas.microsoft.com/office/word/2010/wordprocessingGroup" xmlns:wpi="http://schemas.microsoft.com/office/word/2010/wordprocessingInk" xmlns:wne="http://schemas.microsoft.com/office/word/2006/wordml" xmlns:wps="http://schemas.microsoft.com/office/word/2010/wordprocessingShape" mc:Ignorable="w14 w15 w16se w16cid wp14">
+  <w:p>
+    <w:pPr>
+      <w:pStyle w:val="a7"/>
+      <w:ind w:firstLine="360"/>
+    </w:pPr>
+  </w:p>
+</w:ftr>
+</file>
+
+<file path=word/footer2.xml><?xml version="1.0" encoding="utf-8"?>
+<w:ftr xmlns:wpc="http://schemas.microsoft.com/office/word/2010/wordprocessingCanvas" xmlns:cx="http://schemas.microsoft.com/office/drawing/2014/chartex" xmlns:cx1="http://schemas.microsoft.com/office/drawing/2015/9/8/chartex" xmlns:cx2="http://schemas.microsoft.com/office/drawing/2015/10/21/chartex" xmlns:cx3="http://schemas.microsoft.com/office/drawing/2016/5/9/chartex" xmlns:cx4="http://schemas.microsoft.com/office/drawing/2016/5/10/chartex" xmlns:cx5="http://schemas.microsoft.com/office/drawing/2016/5/11/chartex" xmlns:cx6="http://schemas.microsoft.com/office/drawing/2016/5/12/chartex" xmlns:cx7="http://schemas.microsoft.com/office/drawing/2016/5/13/chartex" xmlns:cx8="http://schemas.microsoft.com/office/drawing/2016/5/14/chartex" xmlns:mc="http://schemas.openxmlformats.org/markup-compatibility/2006" xmlns:aink="http://schemas.microsoft.com/office/drawing/2016/ink" xmlns:am3d="http://schemas.microsoft.com/office/drawing/2017/model3d" xmlns:o="urn:schemas-microsoft-com:office:office" xmlns:r="http://schemas.openxmlformats.org/officeDocument/2006/relationships" xmlns:m="http://schemas.openxmlformats.org/officeDocument/2006/math" xmlns:v="urn:schemas-microsoft-com:vml" xmlns:wp14="http://schemas.microsoft.com/office/word/2010/wordprocessingDrawing" xmlns:wp="http://schemas.openxmlformats.org/drawingml/2006/wordprocessingDrawing" xmlns:w10="urn:schemas-microsoft-com:office:word" xmlns:w="http://schemas.openxmlformats.org/wordprocessingml/2006/main" xmlns:w14="http://schemas.microsoft.com/office/word/2010/wordml" xmlns:w15="http://schemas.microsoft.com/office/word/2012/wordml" xmlns:w16cid="http://schemas.microsoft.com/office/word/2016/wordml/cid" xmlns:w16se="http://schemas.microsoft.com/office/word/2015/wordml/symex" xmlns:wpg="http://schemas.microsoft.com/office/word/2010/wordprocessingGroup" xmlns:wpi="http://schemas.microsoft.com/office/word/2010/wordprocessingInk" xmlns:wne="http://schemas.microsoft.com/office/word/2006/wordml" xmlns:wps="http://schemas.microsoft.com/office/word/2010/wordprocessingShape" mc:Ignorable="w14 w15 w16se w16cid wp14">
+  <w:p>
+    <w:pPr>
+      <w:pStyle w:val="a7"/>
+      <w:ind w:firstLine="360"/>
+    </w:pPr>
+  </w:p>
+</w:ftr>
+</file>
+
+<file path=word/footer3.xml><?xml version="1.0" encoding="utf-8"?>
+<w:ftr xmlns:wpc="http://schemas.microsoft.com/office/word/2010/wordprocessingCanvas" xmlns:cx="http://schemas.microsoft.com/office/drawing/2014/chartex" xmlns:cx1="http://schemas.microsoft.com/office/drawing/2015/9/8/chartex" xmlns:cx2="http://schemas.microsoft.com/office/drawing/2015/10/21/chartex" xmlns:cx3="http://schemas.microsoft.com/office/drawing/2016/5/9/chartex" xmlns:cx4="http://schemas.microsoft.com/office/drawing/2016/5/10/chartex" xmlns:cx5="http://schemas.microsoft.com/office/drawing/2016/5/11/chartex" xmlns:cx6="http://schemas.microsoft.com/office/drawing/2016/5/12/chartex" xmlns:cx7="http://schemas.microsoft.com/office/drawing/2016/5/13/chartex" xmlns:cx8="http://schemas.microsoft.com/office/drawing/2016/5/14/chartex" xmlns:mc="http://schemas.openxmlformats.org/markup-compatibility/2006" xmlns:aink="http://schemas.microsoft.com/office/drawing/2016/ink" xmlns:am3d="http://schemas.microsoft.com/office/drawing/2017/model3d" xmlns:o="urn:schemas-microsoft-com:office:office" xmlns:r="http://schemas.openxmlformats.org/officeDocument/2006/relationships" xmlns:m="http://schemas.openxmlformats.org/officeDocument/2006/math" xmlns:v="urn:schemas-microsoft-com:vml" xmlns:wp14="http://schemas.microsoft.com/office/word/2010/wordprocessingDrawing" xmlns:wp="http://schemas.openxmlformats.org/drawingml/2006/wordprocessingDrawing" xmlns:w10="urn:schemas-microsoft-com:office:word" xmlns:w="http://schemas.openxmlformats.org/wordprocessingml/2006/main" xmlns:w14="http://schemas.microsoft.com/office/word/2010/wordml" xmlns:w15="http://schemas.microsoft.com/office/word/2012/wordml" xmlns:w16cid="http://schemas.microsoft.com/office/word/2016/wordml/cid" xmlns:w16se="http://schemas.microsoft.com/office/word/2015/wordml/symex" xmlns:wpg="http://schemas.microsoft.com/office/word/2010/wordprocessingGroup" xmlns:wpi="http://schemas.microsoft.com/office/word/2010/wordprocessingInk" xmlns:wne="http://schemas.microsoft.com/office/word/2006/wordml" xmlns:wps="http://schemas.microsoft.com/office/word/2010/wordprocessingShape" mc:Ignorable="w14 w15 w16se w16cid wp14">
+  <w:p>
+    <w:pPr>
+      <w:pStyle w:val="a7"/>
+      <w:ind w:firstLine="360"/>
+    </w:pPr>
+  </w:p>
+</w:ftr>
+</file>
+
+<file path=word/footnotes.xml><?xml version="1.0" encoding="utf-8"?>
+<w:footnotes xmlns:wpc="http://schemas.microsoft.com/office/word/2010/wordprocessingCanvas" xmlns:cx="http://schemas.microsoft.com/office/drawing/2014/chartex" xmlns:cx1="http://schemas.microsoft.com/office/drawing/2015/9/8/chartex" xmlns:cx2="http://schemas.microsoft.com/office/drawing/2015/10/21/chartex" xmlns:cx3="http://schemas.microsoft.com/office/drawing/2016/5/9/chartex" xmlns:cx4="http://schemas.microsoft.com/office/drawing/2016/5/10/chartex" xmlns:cx5="http://schemas.microsoft.com/office/drawing/2016/5/11/chartex" xmlns:cx6="http://schemas.microsoft.com/office/drawing/2016/5/12/chartex" xmlns:cx7="http://schemas.microsoft.com/office/drawing/2016/5/13/chartex" xmlns:cx8="http://schemas.microsoft.com/office/drawing/2016/5/14/chartex" xmlns:mc="http://schemas.openxmlformats.org/markup-compatibility/2006" xmlns:aink="http://schemas.microsoft.com/office/drawing/2016/ink" xmlns:am3d="http://schemas.microsoft.com/office/drawing/2017/model3d" xmlns:o="urn:schemas-microsoft-com:office:office" xmlns:r="http://schemas.openxmlformats.org/officeDocument/2006/relationships" xmlns:m="http://schemas.openxmlformats.org/officeDocument/2006/math" xmlns:v="urn:schemas-microsoft-com:vml" xmlns:wp14="http://schemas.microsoft.com/office/word/2010/wordprocessingDrawing" xmlns:wp="http://schemas.openxmlformats.org/drawingml/2006/wordprocessingDrawing" xmlns:w10="urn:schemas-microsoft-com:office:word" xmlns:w="http://schemas.openxmlformats.org/wordprocessingml/2006/main" xmlns:w14="http://schemas.microsoft.com/office/word/2010/wordml" xmlns:w15="http://schemas.microsoft.com/office/word/2012/wordml" xmlns:w16cid="http://schemas.microsoft.com/office/word/2016/wordml/cid" xmlns:w16se="http://schemas.microsoft.com/office/word/2015/wordml/symex" xmlns:wpg="http://schemas.microsoft.com/office/word/2010/wordprocessingGroup" xmlns:wpi="http://schemas.microsoft.com/office/word/2010/wordprocessingInk" xmlns:wne="http://schemas.microsoft.com/office/word/2006/wordml" xmlns:wps="http://schemas.microsoft.com/office/word/2010/wordprocessingShape" mc:Ignorable="w14 w15 w16se w16cid wp14">
+  <w:footnote w:type="separator" w:id="-1">
+    <w:p>
+      <w:pPr>
+        <w:spacing w:line="240" w:lineRule="auto"/>
+        <w:ind w:firstLine="480"/>
+      </w:pPr>
+      <w:r>
+        <w:separator/>
+      </w:r>
+    </w:p>
+  </w:footnote>
+  <w:footnote w:type="continuationSeparator" w:id="0">
+    <w:p>
+      <w:pPr>
+        <w:spacing w:line="240" w:lineRule="auto"/>
+        <w:ind w:firstLine="480"/>
+      </w:pPr>
+      <w:r>
+        <w:continuationSeparator/>
+      </w:r>
+    </w:p>
+  </w:footnote>
+</w:footnotes>
+</file>
+
+<file path=word/header1.xml><?xml version="1.0" encoding="utf-8"?>
+<w:hdr xmlns:wpc="http://schemas.microsoft.com/office/word/2010/wordprocessingCanvas" xmlns:cx="http://schemas.microsoft.com/office/drawing/2014/chartex" xmlns:cx1="http://schemas.microsoft.com/office/drawing/2015/9/8/chartex" xmlns:cx2="http://schemas.microsoft.com/office/drawing/2015/10/21/chartex" xmlns:cx3="http://schemas.microsoft.com/office/drawing/2016/5/9/chartex" xmlns:cx4="http://schemas.microsoft.com/office/drawing/2016/5/10/chartex" xmlns:cx5="http://schemas.microsoft.com/office/drawing/2016/5/11/chartex" xmlns:cx6="http://schemas.microsoft.com/office/drawing/2016/5/12/chartex" xmlns:cx7="http://schemas.microsoft.com/office/drawing/2016/5/13/chartex" xmlns:cx8="http://schemas.microsoft.com/office/drawing/2016/5/14/chartex" xmlns:mc="http://schemas.openxmlformats.org/markup-compatibility/2006" xmlns:aink="http://schemas.microsoft.com/office/drawing/2016/ink" xmlns:am3d="http://schemas.microsoft.com/office/drawing/2017/model3d" xmlns:o="urn:schemas-microsoft-com:office:office" xmlns:r="http://schemas.openxmlformats.org/officeDocument/2006/relationships" xmlns:m="http://schemas.openxmlformats.org/officeDocument/2006/math" xmlns:v="urn:schemas-microsoft-com:vml" xmlns:wp14="http://schemas.microsoft.com/office/word/2010/wordprocessingDrawing" xmlns:wp="http://schemas.openxmlformats.org/drawingml/2006/wordprocessingDrawing" xmlns:w10="urn:schemas-microsoft-com:office:word" xmlns:w="http://schemas.openxmlformats.org/wordprocessingml/2006/main" xmlns:w14="http://schemas.microsoft.com/office/word/2010/wordml" xmlns:w15="http://schemas.microsoft.com/office/word/2012/wordml" xmlns:w16cid="http://schemas.microsoft.com/office/word/2016/wordml/cid" xmlns:w16se="http://schemas.microsoft.com/office/word/2015/wordml/symex" xmlns:wpg="http://schemas.microsoft.com/office/word/2010/wordprocessingGroup" xmlns:wpi="http://schemas.microsoft.com/office/word/2010/wordprocessingInk" xmlns:wne="http://schemas.microsoft.com/office/word/2006/wordml" xmlns:wps="http://schemas.microsoft.com/office/word/2010/wordprocessingShape" mc:Ignorable="w14 w15 w16se w16cid wp14">
+  <w:p>
+    <w:pPr>
+      <w:pStyle w:val="a5"/>
+      <w:ind w:firstLine="360"/>
+    </w:pPr>
+  </w:p>
+</w:hdr>
+</file>
+
+<file path=word/header2.xml><?xml version="1.0" encoding="utf-8"?>
+<w:hdr xmlns:wpc="http://schemas.microsoft.com/office/word/2010/wordprocessingCanvas" xmlns:cx="http://schemas.microsoft.com/office/drawing/2014/chartex" xmlns:cx1="http://schemas.microsoft.com/office/drawing/2015/9/8/chartex" xmlns:cx2="http://schemas.microsoft.com/office/drawing/2015/10/21/chartex" xmlns:cx3="http://schemas.microsoft.com/office/drawing/2016/5/9/chartex" xmlns:cx4="http://schemas.microsoft.com/office/drawing/2016/5/10/chartex" xmlns:cx5="http://schemas.microsoft.com/office/drawing/2016/5/11/chartex" xmlns:cx6="http://schemas.microsoft.com/office/drawing/2016/5/12/chartex" xmlns:cx7="http://schemas.microsoft.com/office/drawing/2016/5/13/chartex" xmlns:cx8="http://schemas.microsoft.com/office/drawing/2016/5/14/chartex" xmlns:mc="http://schemas.openxmlformats.org/markup-compatibility/2006" xmlns:aink="http://schemas.microsoft.com/office/drawing/2016/ink" xmlns:am3d="http://schemas.microsoft.com/office/drawing/2017/model3d" xmlns:o="urn:schemas-microsoft-com:office:office" xmlns:r="http://schemas.openxmlformats.org/officeDocument/2006/relationships" xmlns:m="http://schemas.openxmlformats.org/officeDocument/2006/math" xmlns:v="urn:schemas-microsoft-com:vml" xmlns:wp14="http://schemas.microsoft.com/office/word/2010/wordprocessingDrawing" xmlns:wp="http://schemas.openxmlformats.org/drawingml/2006/wordprocessingDrawing" xmlns:w10="urn:schemas-microsoft-com:office:word" xmlns:w="http://schemas.openxmlformats.org/wordprocessingml/2006/main" xmlns:w14="http://schemas.microsoft.com/office/word/2010/wordml" xmlns:w15="http://schemas.microsoft.com/office/word/2012/wordml" xmlns:w16cid="http://schemas.microsoft.com/office/word/2016/wordml/cid" xmlns:w16se="http://schemas.microsoft.com/office/word/2015/wordml/symex" xmlns:wpg="http://schemas.microsoft.com/office/word/2010/wordprocessingGroup" xmlns:wpi="http://schemas.microsoft.com/office/word/2010/wordprocessingInk" xmlns:wne="http://schemas.microsoft.com/office/word/2006/wordml" xmlns:wps="http://schemas.microsoft.com/office/word/2010/wordprocessingShape" mc:Ignorable="w14 w15 w16se w16cid wp14">
+  <w:p>
+    <w:pPr>
+      <w:ind w:firstLine="480"/>
+    </w:pPr>
+  </w:p>
+</w:hdr>
+</file>
+
+<file path=word/header3.xml><?xml version="1.0" encoding="utf-8"?>
+<w:hdr xmlns:wpc="http://schemas.microsoft.com/office/word/2010/wordprocessingCanvas" xmlns:cx="http://schemas.microsoft.com/office/drawing/2014/chartex" xmlns:cx1="http://schemas.microsoft.com/office/drawing/2015/9/8/chartex" xmlns:cx2="http://schemas.microsoft.com/office/drawing/2015/10/21/chartex" xmlns:cx3="http://schemas.microsoft.com/office/drawing/2016/5/9/chartex" xmlns:cx4="http://schemas.microsoft.com/office/drawing/2016/5/10/chartex" xmlns:cx5="http://schemas.microsoft.com/office/drawing/2016/5/11/chartex" xmlns:cx6="http://schemas.microsoft.com/office/drawing/2016/5/12/chartex" xmlns:cx7="http://schemas.microsoft.com/office/drawing/2016/5/13/chartex" xmlns:cx8="http://schemas.microsoft.com/office/drawing/2016/5/14/chartex" xmlns:mc="http://schemas.openxmlformats.org/markup-compatibility/2006" xmlns:aink="http://schemas.microsoft.com/office/drawing/2016/ink" xmlns:am3d="http://schemas.microsoft.com/office/drawing/2017/model3d" xmlns:o="urn:schemas-microsoft-com:office:office" xmlns:r="http://schemas.openxmlformats.org/officeDocument/2006/relationships" xmlns:m="http://schemas.openxmlformats.org/officeDocument/2006/math" xmlns:v="urn:schemas-microsoft-com:vml" xmlns:wp14="http://schemas.microsoft.com/office/word/2010/wordprocessingDrawing" xmlns:wp="http://schemas.openxmlformats.org/drawingml/2006/wordprocessingDrawing" xmlns:w10="urn:schemas-microsoft-com:office:word" xmlns:w="http://schemas.openxmlformats.org/wordprocessingml/2006/main" xmlns:w14="http://schemas.microsoft.com/office/word/2010/wordml" xmlns:w15="http://schemas.microsoft.com/office/word/2012/wordml" xmlns:w16cid="http://schemas.microsoft.com/office/word/2016/wordml/cid" xmlns:w16se="http://schemas.microsoft.com/office/word/2015/wordml/symex" xmlns:wpg="http://schemas.microsoft.com/office/word/2010/wordprocessingGroup" xmlns:wpi="http://schemas.microsoft.com/office/word/2010/wordprocessingInk" xmlns:wne="http://schemas.microsoft.com/office/word/2006/wordml" xmlns:wps="http://schemas.microsoft.com/office/word/2010/wordprocessingShape" mc:Ignorable="w14 w15 w16se w16cid wp14">
+  <w:p>
+    <w:pPr>
+      <w:pStyle w:val="a5"/>
+      <w:ind w:firstLine="360"/>
+    </w:pPr>
+  </w:p>
+</w:hdr>
 </file>
 
 <file path=word/numbering.xml><?xml version="1.0" encoding="utf-8"?>
@@ -1205,7 +1391,979 @@
       <w:ind w:firstLine="420"/>
     </w:pPr>
   </w:style>
+  <w:style w:type="paragraph" w:styleId="a5">
+    <w:name w:val="header"/>
+    <w:basedOn w:val="a"/>
+    <w:link w:val="a6"/>
+    <w:uiPriority w:val="99"/>
+    <w:unhideWhenUsed/>
+    <w:rsid w:val="00192A27"/>
+    <w:pPr>
+      <w:pBdr>
+        <w:bottom w:val="single" w:sz="6" w:space="1" w:color="auto"/>
+      </w:pBdr>
+      <w:tabs>
+        <w:tab w:val="center" w:pos="4153"/>
+        <w:tab w:val="right" w:pos="8306"/>
+      </w:tabs>
+      <w:snapToGrid w:val="0"/>
+      <w:spacing w:line="240" w:lineRule="auto"/>
+      <w:jc w:val="center"/>
+    </w:pPr>
+    <w:rPr>
+      <w:sz w:val="18"/>
+      <w:szCs w:val="18"/>
+    </w:rPr>
+  </w:style>
+  <w:style w:type="character" w:customStyle="1" w:styleId="a6">
+    <w:name w:val="页眉 字符"/>
+    <w:basedOn w:val="a0"/>
+    <w:link w:val="a5"/>
+    <w:uiPriority w:val="99"/>
+    <w:rsid w:val="00192A27"/>
+    <w:rPr>
+      <w:rFonts w:ascii="Times New Roman" w:eastAsia="宋体" w:hAnsi="Times New Roman" w:cs="黑体"/>
+      <w:sz w:val="18"/>
+      <w:szCs w:val="18"/>
+    </w:rPr>
+  </w:style>
+  <w:style w:type="paragraph" w:styleId="a7">
+    <w:name w:val="footer"/>
+    <w:basedOn w:val="a"/>
+    <w:link w:val="a8"/>
+    <w:uiPriority w:val="99"/>
+    <w:unhideWhenUsed/>
+    <w:rsid w:val="00192A27"/>
+    <w:pPr>
+      <w:tabs>
+        <w:tab w:val="center" w:pos="4153"/>
+        <w:tab w:val="right" w:pos="8306"/>
+      </w:tabs>
+      <w:snapToGrid w:val="0"/>
+      <w:spacing w:line="240" w:lineRule="auto"/>
+      <w:jc w:val="left"/>
+    </w:pPr>
+    <w:rPr>
+      <w:sz w:val="18"/>
+      <w:szCs w:val="18"/>
+    </w:rPr>
+  </w:style>
+  <w:style w:type="character" w:customStyle="1" w:styleId="a8">
+    <w:name w:val="页脚 字符"/>
+    <w:basedOn w:val="a0"/>
+    <w:link w:val="a7"/>
+    <w:uiPriority w:val="99"/>
+    <w:rsid w:val="00192A27"/>
+    <w:rPr>
+      <w:rFonts w:ascii="Times New Roman" w:eastAsia="宋体" w:hAnsi="Times New Roman" w:cs="黑体"/>
+      <w:sz w:val="18"/>
+      <w:szCs w:val="18"/>
+    </w:rPr>
+  </w:style>
 </w:styles>
+</file>
+
+<file path=word/charts/chart1.xml><?xml version="1.0" encoding="utf-8"?>
+<c:chartSpace xmlns:c="http://schemas.openxmlformats.org/drawingml/2006/chart" xmlns:a="http://schemas.openxmlformats.org/drawingml/2006/main" xmlns:r="http://schemas.openxmlformats.org/officeDocument/2006/relationships" xmlns:c16r2="http://schemas.microsoft.com/office/drawing/2015/06/chart">
+  <c:date1904 val="0"/>
+  <c:lang val="zh-CN"/>
+  <c:roundedCorners val="0"/>
+  <mc:AlternateContent xmlns:mc="http://schemas.openxmlformats.org/markup-compatibility/2006">
+    <mc:Choice xmlns:c14="http://schemas.microsoft.com/office/drawing/2007/8/2/chart" Requires="c14">
+      <c14:style val="102"/>
+    </mc:Choice>
+    <mc:Fallback>
+      <c:style val="2"/>
+    </mc:Fallback>
+  </mc:AlternateContent>
+  <c:chart>
+    <c:title>
+      <c:overlay val="0"/>
+      <c:spPr>
+        <a:noFill/>
+        <a:ln>
+          <a:noFill/>
+        </a:ln>
+        <a:effectLst/>
+      </c:spPr>
+      <c:txPr>
+        <a:bodyPr rot="0" spcFirstLastPara="1" vertOverflow="ellipsis" vert="horz" wrap="square" anchor="ctr" anchorCtr="1"/>
+        <a:lstStyle/>
+        <a:p>
+          <a:pPr>
+            <a:defRPr sz="1400" b="0" i="0" u="none" strike="noStrike" kern="1200" spc="0" baseline="0">
+              <a:solidFill>
+                <a:schemeClr val="tx1">
+                  <a:lumMod val="65000"/>
+                  <a:lumOff val="35000"/>
+                </a:schemeClr>
+              </a:solidFill>
+              <a:latin typeface="Times New Roman" panose="02020603050405020304" pitchFamily="18" charset="0"/>
+              <a:ea typeface="宋体" panose="02010600030101010101" pitchFamily="2" charset="-122"/>
+              <a:cs typeface="+mn-cs"/>
+            </a:defRPr>
+          </a:pPr>
+          <a:endParaRPr lang="zh-CN"/>
+        </a:p>
+      </c:txPr>
+    </c:title>
+    <c:autoTitleDeleted val="0"/>
+    <c:plotArea>
+      <c:layout/>
+      <c:pieChart>
+        <c:varyColors val="1"/>
+        <c:ser>
+          <c:idx val="0"/>
+          <c:order val="0"/>
+          <c:tx>
+            <c:strRef>
+              <c:f>Sheet1!$B$1</c:f>
+              <c:strCache>
+                <c:ptCount val="1"/>
+                <c:pt idx="0">
+                  <c:v>投票数</c:v>
+                </c:pt>
+              </c:strCache>
+            </c:strRef>
+          </c:tx>
+          <c:dPt>
+            <c:idx val="0"/>
+            <c:bubble3D val="0"/>
+            <c:spPr>
+              <a:solidFill>
+                <a:schemeClr val="accent1"/>
+              </a:solidFill>
+              <a:ln w="19050">
+                <a:solidFill>
+                  <a:schemeClr val="lt1"/>
+                </a:solidFill>
+              </a:ln>
+              <a:effectLst/>
+            </c:spPr>
+            <c:extLst>
+              <c:ext xmlns:c16="http://schemas.microsoft.com/office/drawing/2014/chart" uri="{C3380CC4-5D6E-409C-BE32-E72D297353CC}">
+                <c16:uniqueId val="{00000001-4A1B-489F-BCC6-66DE99AB9034}"/>
+              </c:ext>
+            </c:extLst>
+          </c:dPt>
+          <c:dPt>
+            <c:idx val="1"/>
+            <c:bubble3D val="0"/>
+            <c:spPr>
+              <a:solidFill>
+                <a:schemeClr val="accent2"/>
+              </a:solidFill>
+              <a:ln w="19050">
+                <a:solidFill>
+                  <a:schemeClr val="lt1"/>
+                </a:solidFill>
+              </a:ln>
+              <a:effectLst/>
+            </c:spPr>
+            <c:extLst>
+              <c:ext xmlns:c16="http://schemas.microsoft.com/office/drawing/2014/chart" uri="{C3380CC4-5D6E-409C-BE32-E72D297353CC}">
+                <c16:uniqueId val="{00000003-4A1B-489F-BCC6-66DE99AB9034}"/>
+              </c:ext>
+            </c:extLst>
+          </c:dPt>
+          <c:dPt>
+            <c:idx val="2"/>
+            <c:bubble3D val="0"/>
+            <c:spPr>
+              <a:solidFill>
+                <a:schemeClr val="accent3"/>
+              </a:solidFill>
+              <a:ln w="19050">
+                <a:solidFill>
+                  <a:schemeClr val="lt1"/>
+                </a:solidFill>
+              </a:ln>
+              <a:effectLst/>
+            </c:spPr>
+            <c:extLst>
+              <c:ext xmlns:c16="http://schemas.microsoft.com/office/drawing/2014/chart" uri="{C3380CC4-5D6E-409C-BE32-E72D297353CC}">
+                <c16:uniqueId val="{00000005-4A1B-489F-BCC6-66DE99AB9034}"/>
+              </c:ext>
+            </c:extLst>
+          </c:dPt>
+          <c:dPt>
+            <c:idx val="3"/>
+            <c:bubble3D val="0"/>
+            <c:spPr>
+              <a:solidFill>
+                <a:schemeClr val="accent4"/>
+              </a:solidFill>
+              <a:ln w="19050">
+                <a:solidFill>
+                  <a:schemeClr val="lt1"/>
+                </a:solidFill>
+              </a:ln>
+              <a:effectLst/>
+            </c:spPr>
+            <c:extLst>
+              <c:ext xmlns:c16="http://schemas.microsoft.com/office/drawing/2014/chart" uri="{C3380CC4-5D6E-409C-BE32-E72D297353CC}">
+                <c16:uniqueId val="{00000007-4A1B-489F-BCC6-66DE99AB9034}"/>
+              </c:ext>
+            </c:extLst>
+          </c:dPt>
+          <c:dLbls>
+            <c:spPr>
+              <a:solidFill>
+                <a:sysClr val="window" lastClr="FFFFFF"/>
+              </a:solidFill>
+              <a:ln>
+                <a:solidFill>
+                  <a:sysClr val="windowText" lastClr="000000">
+                    <a:lumMod val="25000"/>
+                    <a:lumOff val="75000"/>
+                  </a:sysClr>
+                </a:solidFill>
+              </a:ln>
+              <a:effectLst/>
+            </c:spPr>
+            <c:txPr>
+              <a:bodyPr rot="0" spcFirstLastPara="1" vertOverflow="clip" horzOverflow="clip" vert="horz" wrap="square" lIns="36576" tIns="18288" rIns="36576" bIns="18288" anchor="ctr" anchorCtr="1">
+                <a:spAutoFit/>
+              </a:bodyPr>
+              <a:lstStyle/>
+              <a:p>
+                <a:pPr>
+                  <a:defRPr sz="900" b="0" i="0" u="none" strike="noStrike" kern="1200" baseline="0">
+                    <a:solidFill>
+                      <a:schemeClr val="dk1">
+                        <a:lumMod val="65000"/>
+                        <a:lumOff val="35000"/>
+                      </a:schemeClr>
+                    </a:solidFill>
+                    <a:latin typeface="Times New Roman" panose="02020603050405020304" pitchFamily="18" charset="0"/>
+                    <a:ea typeface="宋体" panose="02010600030101010101" pitchFamily="2" charset="-122"/>
+                    <a:cs typeface="+mn-cs"/>
+                  </a:defRPr>
+                </a:pPr>
+                <a:endParaRPr lang="zh-CN"/>
+              </a:p>
+            </c:txPr>
+            <c:dLblPos val="outEnd"/>
+            <c:showLegendKey val="0"/>
+            <c:showVal val="0"/>
+            <c:showCatName val="1"/>
+            <c:showSerName val="0"/>
+            <c:showPercent val="1"/>
+            <c:showBubbleSize val="0"/>
+            <c:showLeaderLines val="0"/>
+            <c:extLst>
+              <c:ext xmlns:c15="http://schemas.microsoft.com/office/drawing/2012/chart" uri="{CE6537A1-D6FC-4f65-9D91-7224C49458BB}">
+                <c15:spPr xmlns:c15="http://schemas.microsoft.com/office/drawing/2012/chart">
+                  <a:prstGeom prst="wedgeRectCallout">
+                    <a:avLst/>
+                  </a:prstGeom>
+                  <a:noFill/>
+                  <a:ln>
+                    <a:noFill/>
+                  </a:ln>
+                </c15:spPr>
+              </c:ext>
+            </c:extLst>
+          </c:dLbls>
+          <c:cat>
+            <c:strRef>
+              <c:f>Sheet1!$A$2:$A$5</c:f>
+              <c:strCache>
+                <c:ptCount val="4"/>
+                <c:pt idx="0">
+                  <c:v>问题1：美观和最小化设计</c:v>
+                </c:pt>
+                <c:pt idx="1">
+                  <c:v>问题2：系统状态可视化</c:v>
+                </c:pt>
+                <c:pt idx="2">
+                  <c:v>问题3：运用再认而不是回忆</c:v>
+                </c:pt>
+                <c:pt idx="3">
+                  <c:v>问题4：帮助和文档</c:v>
+                </c:pt>
+              </c:strCache>
+            </c:strRef>
+          </c:cat>
+          <c:val>
+            <c:numRef>
+              <c:f>Sheet1!$B$2:$B$5</c:f>
+              <c:numCache>
+                <c:formatCode>General</c:formatCode>
+                <c:ptCount val="4"/>
+                <c:pt idx="0">
+                  <c:v>2</c:v>
+                </c:pt>
+                <c:pt idx="1">
+                  <c:v>4</c:v>
+                </c:pt>
+                <c:pt idx="2">
+                  <c:v>4</c:v>
+                </c:pt>
+                <c:pt idx="3">
+                  <c:v>4</c:v>
+                </c:pt>
+              </c:numCache>
+            </c:numRef>
+          </c:val>
+          <c:extLst>
+            <c:ext xmlns:c16="http://schemas.microsoft.com/office/drawing/2014/chart" uri="{C3380CC4-5D6E-409C-BE32-E72D297353CC}">
+              <c16:uniqueId val="{00000000-6492-484E-8C05-31008DFB40F0}"/>
+            </c:ext>
+          </c:extLst>
+        </c:ser>
+        <c:dLbls>
+          <c:showLegendKey val="0"/>
+          <c:showVal val="0"/>
+          <c:showCatName val="0"/>
+          <c:showSerName val="0"/>
+          <c:showPercent val="0"/>
+          <c:showBubbleSize val="0"/>
+          <c:showLeaderLines val="0"/>
+        </c:dLbls>
+        <c:firstSliceAng val="0"/>
+      </c:pieChart>
+      <c:spPr>
+        <a:noFill/>
+        <a:ln>
+          <a:noFill/>
+        </a:ln>
+        <a:effectLst/>
+      </c:spPr>
+    </c:plotArea>
+    <c:legend>
+      <c:legendPos val="b"/>
+      <c:overlay val="0"/>
+      <c:spPr>
+        <a:noFill/>
+        <a:ln>
+          <a:noFill/>
+        </a:ln>
+        <a:effectLst/>
+      </c:spPr>
+      <c:txPr>
+        <a:bodyPr rot="0" spcFirstLastPara="1" vertOverflow="ellipsis" vert="horz" wrap="square" anchor="ctr" anchorCtr="1"/>
+        <a:lstStyle/>
+        <a:p>
+          <a:pPr>
+            <a:defRPr sz="900" b="0" i="0" u="none" strike="noStrike" kern="1200" baseline="0">
+              <a:solidFill>
+                <a:schemeClr val="tx1">
+                  <a:lumMod val="65000"/>
+                  <a:lumOff val="35000"/>
+                </a:schemeClr>
+              </a:solidFill>
+              <a:latin typeface="Times New Roman" panose="02020603050405020304" pitchFamily="18" charset="0"/>
+              <a:ea typeface="宋体" panose="02010600030101010101" pitchFamily="2" charset="-122"/>
+              <a:cs typeface="+mn-cs"/>
+            </a:defRPr>
+          </a:pPr>
+          <a:endParaRPr lang="zh-CN"/>
+        </a:p>
+      </c:txPr>
+    </c:legend>
+    <c:plotVisOnly val="1"/>
+    <c:dispBlanksAs val="gap"/>
+    <c:extLst>
+      <c:ext xmlns:c16r3="http://schemas.microsoft.com/office/drawing/2017/03/chart" uri="{56B9EC1D-385E-4148-901F-78D8002777C0}">
+        <c16r3:dataDisplayOptions16>
+          <c16r3:dispNaAsBlank val="1"/>
+        </c16r3:dataDisplayOptions16>
+      </c:ext>
+    </c:extLst>
+    <c:showDLblsOverMax val="0"/>
+  </c:chart>
+  <c:spPr>
+    <a:solidFill>
+      <a:schemeClr val="bg1"/>
+    </a:solidFill>
+    <a:ln w="9525" cap="flat" cmpd="sng" algn="ctr">
+      <a:solidFill>
+        <a:schemeClr val="tx1">
+          <a:lumMod val="15000"/>
+          <a:lumOff val="85000"/>
+        </a:schemeClr>
+      </a:solidFill>
+      <a:round/>
+    </a:ln>
+    <a:effectLst/>
+  </c:spPr>
+  <c:txPr>
+    <a:bodyPr/>
+    <a:lstStyle/>
+    <a:p>
+      <a:pPr>
+        <a:defRPr baseline="0">
+          <a:latin typeface="Times New Roman" panose="02020603050405020304" pitchFamily="18" charset="0"/>
+          <a:ea typeface="宋体" panose="02010600030101010101" pitchFamily="2" charset="-122"/>
+        </a:defRPr>
+      </a:pPr>
+      <a:endParaRPr lang="zh-CN"/>
+    </a:p>
+  </c:txPr>
+  <c:externalData r:id="rId3">
+    <c:autoUpdate val="0"/>
+  </c:externalData>
+</c:chartSpace>
+</file>
+
+<file path=word/charts/colors1.xml><?xml version="1.0" encoding="utf-8"?>
+<cs:colorStyle xmlns:cs="http://schemas.microsoft.com/office/drawing/2012/chartStyle" xmlns:a="http://schemas.openxmlformats.org/drawingml/2006/main" meth="cycle" id="10">
+  <a:schemeClr val="accent1"/>
+  <a:schemeClr val="accent2"/>
+  <a:schemeClr val="accent3"/>
+  <a:schemeClr val="accent4"/>
+  <a:schemeClr val="accent5"/>
+  <a:schemeClr val="accent6"/>
+  <cs:variation/>
+  <cs:variation>
+    <a:lumMod val="60000"/>
+  </cs:variation>
+  <cs:variation>
+    <a:lumMod val="80000"/>
+    <a:lumOff val="20000"/>
+  </cs:variation>
+  <cs:variation>
+    <a:lumMod val="80000"/>
+  </cs:variation>
+  <cs:variation>
+    <a:lumMod val="60000"/>
+    <a:lumOff val="40000"/>
+  </cs:variation>
+  <cs:variation>
+    <a:lumMod val="50000"/>
+  </cs:variation>
+  <cs:variation>
+    <a:lumMod val="70000"/>
+    <a:lumOff val="30000"/>
+  </cs:variation>
+  <cs:variation>
+    <a:lumMod val="70000"/>
+  </cs:variation>
+  <cs:variation>
+    <a:lumMod val="50000"/>
+    <a:lumOff val="50000"/>
+  </cs:variation>
+</cs:colorStyle>
+</file>
+
+<file path=word/charts/style1.xml><?xml version="1.0" encoding="utf-8"?>
+<cs:chartStyle xmlns:cs="http://schemas.microsoft.com/office/drawing/2012/chartStyle" xmlns:a="http://schemas.openxmlformats.org/drawingml/2006/main" id="251">
+  <cs:axisTitle>
+    <cs:lnRef idx="0"/>
+    <cs:fillRef idx="0"/>
+    <cs:effectRef idx="0"/>
+    <cs:fontRef idx="minor">
+      <a:schemeClr val="tx1">
+        <a:lumMod val="65000"/>
+        <a:lumOff val="35000"/>
+      </a:schemeClr>
+    </cs:fontRef>
+    <cs:defRPr sz="1000" kern="1200"/>
+  </cs:axisTitle>
+  <cs:categoryAxis>
+    <cs:lnRef idx="0"/>
+    <cs:fillRef idx="0"/>
+    <cs:effectRef idx="0"/>
+    <cs:fontRef idx="minor">
+      <a:schemeClr val="tx1">
+        <a:lumMod val="65000"/>
+        <a:lumOff val="35000"/>
+      </a:schemeClr>
+    </cs:fontRef>
+    <cs:spPr>
+      <a:ln w="9525" cap="flat" cmpd="sng" algn="ctr">
+        <a:solidFill>
+          <a:schemeClr val="tx1">
+            <a:lumMod val="15000"/>
+            <a:lumOff val="85000"/>
+          </a:schemeClr>
+        </a:solidFill>
+        <a:round/>
+      </a:ln>
+    </cs:spPr>
+    <cs:defRPr sz="900" kern="1200"/>
+  </cs:categoryAxis>
+  <cs:chartArea mods="allowNoFillOverride allowNoLineOverride">
+    <cs:lnRef idx="0"/>
+    <cs:fillRef idx="0"/>
+    <cs:effectRef idx="0"/>
+    <cs:fontRef idx="minor">
+      <a:schemeClr val="tx1"/>
+    </cs:fontRef>
+    <cs:spPr>
+      <a:solidFill>
+        <a:schemeClr val="bg1"/>
+      </a:solidFill>
+      <a:ln w="9525" cap="flat" cmpd="sng" algn="ctr">
+        <a:solidFill>
+          <a:schemeClr val="tx1">
+            <a:lumMod val="15000"/>
+            <a:lumOff val="85000"/>
+          </a:schemeClr>
+        </a:solidFill>
+        <a:round/>
+      </a:ln>
+    </cs:spPr>
+    <cs:defRPr sz="900" kern="1200"/>
+  </cs:chartArea>
+  <cs:dataLabel>
+    <cs:lnRef idx="0"/>
+    <cs:fillRef idx="0"/>
+    <cs:effectRef idx="0"/>
+    <cs:fontRef idx="minor">
+      <a:schemeClr val="tx1">
+        <a:lumMod val="75000"/>
+        <a:lumOff val="25000"/>
+      </a:schemeClr>
+    </cs:fontRef>
+    <cs:defRPr sz="900" kern="1200"/>
+  </cs:dataLabel>
+  <cs:dataLabelCallout>
+    <cs:lnRef idx="0"/>
+    <cs:fillRef idx="0"/>
+    <cs:effectRef idx="0"/>
+    <cs:fontRef idx="minor">
+      <a:schemeClr val="dk1">
+        <a:lumMod val="65000"/>
+        <a:lumOff val="35000"/>
+      </a:schemeClr>
+    </cs:fontRef>
+    <cs:spPr>
+      <a:solidFill>
+        <a:schemeClr val="lt1"/>
+      </a:solidFill>
+      <a:ln>
+        <a:solidFill>
+          <a:schemeClr val="dk1">
+            <a:lumMod val="25000"/>
+            <a:lumOff val="75000"/>
+          </a:schemeClr>
+        </a:solidFill>
+      </a:ln>
+    </cs:spPr>
+    <cs:defRPr sz="900" kern="1200"/>
+    <cs:bodyPr rot="0" spcFirstLastPara="1" vertOverflow="clip" horzOverflow="clip" vert="horz" wrap="square" lIns="36576" tIns="18288" rIns="36576" bIns="18288" anchor="ctr" anchorCtr="1">
+      <a:spAutoFit/>
+    </cs:bodyPr>
+  </cs:dataLabelCallout>
+  <cs:dataPoint>
+    <cs:lnRef idx="0"/>
+    <cs:fillRef idx="1">
+      <cs:styleClr val="auto"/>
+    </cs:fillRef>
+    <cs:effectRef idx="0"/>
+    <cs:fontRef idx="minor">
+      <a:schemeClr val="tx1"/>
+    </cs:fontRef>
+    <cs:spPr>
+      <a:ln w="19050">
+        <a:solidFill>
+          <a:schemeClr val="lt1"/>
+        </a:solidFill>
+      </a:ln>
+    </cs:spPr>
+  </cs:dataPoint>
+  <cs:dataPoint3D>
+    <cs:lnRef idx="0"/>
+    <cs:fillRef idx="1">
+      <cs:styleClr val="auto"/>
+    </cs:fillRef>
+    <cs:effectRef idx="0"/>
+    <cs:fontRef idx="minor">
+      <a:schemeClr val="tx1"/>
+    </cs:fontRef>
+    <cs:spPr>
+      <a:ln w="25400">
+        <a:solidFill>
+          <a:schemeClr val="lt1"/>
+        </a:solidFill>
+      </a:ln>
+    </cs:spPr>
+  </cs:dataPoint3D>
+  <cs:dataPointLine>
+    <cs:lnRef idx="0">
+      <cs:styleClr val="auto"/>
+    </cs:lnRef>
+    <cs:fillRef idx="0"/>
+    <cs:effectRef idx="0"/>
+    <cs:fontRef idx="minor">
+      <a:schemeClr val="tx1"/>
+    </cs:fontRef>
+    <cs:spPr>
+      <a:ln w="28575" cap="rnd">
+        <a:solidFill>
+          <a:schemeClr val="phClr"/>
+        </a:solidFill>
+        <a:round/>
+      </a:ln>
+    </cs:spPr>
+  </cs:dataPointLine>
+  <cs:dataPointMarker>
+    <cs:lnRef idx="0">
+      <cs:styleClr val="auto"/>
+    </cs:lnRef>
+    <cs:fillRef idx="1">
+      <cs:styleClr val="auto"/>
+    </cs:fillRef>
+    <cs:effectRef idx="0"/>
+    <cs:fontRef idx="minor">
+      <a:schemeClr val="tx1"/>
+    </cs:fontRef>
+    <cs:spPr>
+      <a:ln w="9525">
+        <a:solidFill>
+          <a:schemeClr val="phClr"/>
+        </a:solidFill>
+      </a:ln>
+    </cs:spPr>
+  </cs:dataPointMarker>
+  <cs:dataPointMarkerLayout symbol="circle" size="5"/>
+  <cs:dataPointWireframe>
+    <cs:lnRef idx="0">
+      <cs:styleClr val="auto"/>
+    </cs:lnRef>
+    <cs:fillRef idx="0"/>
+    <cs:effectRef idx="0"/>
+    <cs:fontRef idx="minor">
+      <a:schemeClr val="tx1"/>
+    </cs:fontRef>
+    <cs:spPr>
+      <a:ln w="9525" cap="rnd">
+        <a:solidFill>
+          <a:schemeClr val="phClr"/>
+        </a:solidFill>
+        <a:round/>
+      </a:ln>
+    </cs:spPr>
+  </cs:dataPointWireframe>
+  <cs:dataTable>
+    <cs:lnRef idx="0"/>
+    <cs:fillRef idx="0"/>
+    <cs:effectRef idx="0"/>
+    <cs:fontRef idx="minor">
+      <a:schemeClr val="tx1">
+        <a:lumMod val="65000"/>
+        <a:lumOff val="35000"/>
+      </a:schemeClr>
+    </cs:fontRef>
+    <cs:spPr>
+      <a:noFill/>
+      <a:ln w="9525" cap="flat" cmpd="sng" algn="ctr">
+        <a:solidFill>
+          <a:schemeClr val="tx1">
+            <a:lumMod val="15000"/>
+            <a:lumOff val="85000"/>
+          </a:schemeClr>
+        </a:solidFill>
+        <a:round/>
+      </a:ln>
+    </cs:spPr>
+    <cs:defRPr sz="900" kern="1200"/>
+  </cs:dataTable>
+  <cs:downBar>
+    <cs:lnRef idx="0"/>
+    <cs:fillRef idx="0"/>
+    <cs:effectRef idx="0"/>
+    <cs:fontRef idx="minor">
+      <a:schemeClr val="tx1"/>
+    </cs:fontRef>
+    <cs:spPr>
+      <a:solidFill>
+        <a:schemeClr val="dk1">
+          <a:lumMod val="75000"/>
+          <a:lumOff val="25000"/>
+        </a:schemeClr>
+      </a:solidFill>
+      <a:ln w="9525" cap="flat" cmpd="sng" algn="ctr">
+        <a:solidFill>
+          <a:schemeClr val="tx1">
+            <a:lumMod val="65000"/>
+            <a:lumOff val="35000"/>
+          </a:schemeClr>
+        </a:solidFill>
+        <a:round/>
+      </a:ln>
+    </cs:spPr>
+  </cs:downBar>
+  <cs:dropLine>
+    <cs:lnRef idx="0"/>
+    <cs:fillRef idx="0"/>
+    <cs:effectRef idx="0"/>
+    <cs:fontRef idx="minor">
+      <a:schemeClr val="tx1"/>
+    </cs:fontRef>
+    <cs:spPr>
+      <a:ln w="9525" cap="flat" cmpd="sng" algn="ctr">
+        <a:solidFill>
+          <a:schemeClr val="tx1">
+            <a:lumMod val="35000"/>
+            <a:lumOff val="65000"/>
+          </a:schemeClr>
+        </a:solidFill>
+        <a:round/>
+      </a:ln>
+    </cs:spPr>
+  </cs:dropLine>
+  <cs:errorBar>
+    <cs:lnRef idx="0"/>
+    <cs:fillRef idx="0"/>
+    <cs:effectRef idx="0"/>
+    <cs:fontRef idx="minor">
+      <a:schemeClr val="tx1"/>
+    </cs:fontRef>
+    <cs:spPr>
+      <a:ln w="9525" cap="flat" cmpd="sng" algn="ctr">
+        <a:solidFill>
+          <a:schemeClr val="tx1">
+            <a:lumMod val="65000"/>
+            <a:lumOff val="35000"/>
+          </a:schemeClr>
+        </a:solidFill>
+        <a:round/>
+      </a:ln>
+    </cs:spPr>
+  </cs:errorBar>
+  <cs:floor>
+    <cs:lnRef idx="0"/>
+    <cs:fillRef idx="0"/>
+    <cs:effectRef idx="0"/>
+    <cs:fontRef idx="minor">
+      <a:schemeClr val="tx1"/>
+    </cs:fontRef>
+    <cs:spPr>
+      <a:noFill/>
+      <a:ln>
+        <a:noFill/>
+      </a:ln>
+    </cs:spPr>
+  </cs:floor>
+  <cs:gridlineMajor>
+    <cs:lnRef idx="0"/>
+    <cs:fillRef idx="0"/>
+    <cs:effectRef idx="0"/>
+    <cs:fontRef idx="minor">
+      <a:schemeClr val="tx1"/>
+    </cs:fontRef>
+    <cs:spPr>
+      <a:ln w="9525" cap="flat" cmpd="sng" algn="ctr">
+        <a:solidFill>
+          <a:schemeClr val="tx1">
+            <a:lumMod val="15000"/>
+            <a:lumOff val="85000"/>
+          </a:schemeClr>
+        </a:solidFill>
+        <a:round/>
+      </a:ln>
+    </cs:spPr>
+  </cs:gridlineMajor>
+  <cs:gridlineMinor>
+    <cs:lnRef idx="0"/>
+    <cs:fillRef idx="0"/>
+    <cs:effectRef idx="0"/>
+    <cs:fontRef idx="minor">
+      <a:schemeClr val="tx1"/>
+    </cs:fontRef>
+    <cs:spPr>
+      <a:ln w="9525" cap="flat" cmpd="sng" algn="ctr">
+        <a:solidFill>
+          <a:schemeClr val="tx1">
+            <a:lumMod val="5000"/>
+            <a:lumOff val="95000"/>
+          </a:schemeClr>
+        </a:solidFill>
+        <a:round/>
+      </a:ln>
+    </cs:spPr>
+  </cs:gridlineMinor>
+  <cs:hiLoLine>
+    <cs:lnRef idx="0"/>
+    <cs:fillRef idx="0"/>
+    <cs:effectRef idx="0"/>
+    <cs:fontRef idx="minor">
+      <a:schemeClr val="tx1"/>
+    </cs:fontRef>
+    <cs:spPr>
+      <a:ln w="9525" cap="flat" cmpd="sng" algn="ctr">
+        <a:solidFill>
+          <a:schemeClr val="tx1">
+            <a:lumMod val="50000"/>
+            <a:lumOff val="50000"/>
+          </a:schemeClr>
+        </a:solidFill>
+        <a:round/>
+      </a:ln>
+    </cs:spPr>
+  </cs:hiLoLine>
+  <cs:leaderLine>
+    <cs:lnRef idx="0"/>
+    <cs:fillRef idx="0"/>
+    <cs:effectRef idx="0"/>
+    <cs:fontRef idx="minor">
+      <a:schemeClr val="tx1"/>
+    </cs:fontRef>
+    <cs:spPr>
+      <a:ln w="9525" cap="flat" cmpd="sng" algn="ctr">
+        <a:solidFill>
+          <a:schemeClr val="tx1">
+            <a:lumMod val="35000"/>
+            <a:lumOff val="65000"/>
+          </a:schemeClr>
+        </a:solidFill>
+        <a:round/>
+      </a:ln>
+    </cs:spPr>
+  </cs:leaderLine>
+  <cs:legend>
+    <cs:lnRef idx="0"/>
+    <cs:fillRef idx="0"/>
+    <cs:effectRef idx="0"/>
+    <cs:fontRef idx="minor">
+      <a:schemeClr val="tx1">
+        <a:lumMod val="65000"/>
+        <a:lumOff val="35000"/>
+      </a:schemeClr>
+    </cs:fontRef>
+    <cs:defRPr sz="900" kern="1200"/>
+  </cs:legend>
+  <cs:plotArea mods="allowNoFillOverride allowNoLineOverride">
+    <cs:lnRef idx="0"/>
+    <cs:fillRef idx="0"/>
+    <cs:effectRef idx="0"/>
+    <cs:fontRef idx="minor">
+      <a:schemeClr val="tx1"/>
+    </cs:fontRef>
+  </cs:plotArea>
+  <cs:plotArea3D mods="allowNoFillOverride allowNoLineOverride">
+    <cs:lnRef idx="0"/>
+    <cs:fillRef idx="0"/>
+    <cs:effectRef idx="0"/>
+    <cs:fontRef idx="minor">
+      <a:schemeClr val="tx1"/>
+    </cs:fontRef>
+  </cs:plotArea3D>
+  <cs:seriesAxis>
+    <cs:lnRef idx="0"/>
+    <cs:fillRef idx="0"/>
+    <cs:effectRef idx="0"/>
+    <cs:fontRef idx="minor">
+      <a:schemeClr val="tx1">
+        <a:lumMod val="65000"/>
+        <a:lumOff val="35000"/>
+      </a:schemeClr>
+    </cs:fontRef>
+    <cs:defRPr sz="900" kern="1200"/>
+  </cs:seriesAxis>
+  <cs:seriesLine>
+    <cs:lnRef idx="0"/>
+    <cs:fillRef idx="0"/>
+    <cs:effectRef idx="0"/>
+    <cs:fontRef idx="minor">
+      <a:schemeClr val="tx1"/>
+    </cs:fontRef>
+    <cs:spPr>
+      <a:ln w="9525" cap="flat" cmpd="sng" algn="ctr">
+        <a:solidFill>
+          <a:schemeClr val="tx1">
+            <a:lumMod val="35000"/>
+            <a:lumOff val="65000"/>
+          </a:schemeClr>
+        </a:solidFill>
+        <a:round/>
+      </a:ln>
+    </cs:spPr>
+  </cs:seriesLine>
+  <cs:title>
+    <cs:lnRef idx="0"/>
+    <cs:fillRef idx="0"/>
+    <cs:effectRef idx="0"/>
+    <cs:fontRef idx="minor">
+      <a:schemeClr val="tx1">
+        <a:lumMod val="65000"/>
+        <a:lumOff val="35000"/>
+      </a:schemeClr>
+    </cs:fontRef>
+    <cs:defRPr sz="1400" b="0" kern="1200" spc="0" baseline="0"/>
+  </cs:title>
+  <cs:trendline>
+    <cs:lnRef idx="0">
+      <cs:styleClr val="auto"/>
+    </cs:lnRef>
+    <cs:fillRef idx="0"/>
+    <cs:effectRef idx="0"/>
+    <cs:fontRef idx="minor">
+      <a:schemeClr val="tx1"/>
+    </cs:fontRef>
+    <cs:spPr>
+      <a:ln w="19050" cap="rnd">
+        <a:solidFill>
+          <a:schemeClr val="phClr"/>
+        </a:solidFill>
+        <a:prstDash val="sysDot"/>
+      </a:ln>
+    </cs:spPr>
+  </cs:trendline>
+  <cs:trendlineLabel>
+    <cs:lnRef idx="0"/>
+    <cs:fillRef idx="0"/>
+    <cs:effectRef idx="0"/>
+    <cs:fontRef idx="minor">
+      <a:schemeClr val="tx1">
+        <a:lumMod val="65000"/>
+        <a:lumOff val="35000"/>
+      </a:schemeClr>
+    </cs:fontRef>
+    <cs:defRPr sz="900" kern="1200"/>
+  </cs:trendlineLabel>
+  <cs:upBar>
+    <cs:lnRef idx="0"/>
+    <cs:fillRef idx="0"/>
+    <cs:effectRef idx="0"/>
+    <cs:fontRef idx="minor">
+      <a:schemeClr val="tx1"/>
+    </cs:fontRef>
+    <cs:spPr>
+      <a:solidFill>
+        <a:schemeClr val="lt1"/>
+      </a:solidFill>
+      <a:ln w="9525" cap="flat" cmpd="sng" algn="ctr">
+        <a:solidFill>
+          <a:schemeClr val="tx1">
+            <a:lumMod val="65000"/>
+            <a:lumOff val="35000"/>
+          </a:schemeClr>
+        </a:solidFill>
+        <a:round/>
+      </a:ln>
+    </cs:spPr>
+  </cs:upBar>
+  <cs:valueAxis>
+    <cs:lnRef idx="0"/>
+    <cs:fillRef idx="0"/>
+    <cs:effectRef idx="0"/>
+    <cs:fontRef idx="minor">
+      <a:schemeClr val="tx1">
+        <a:lumMod val="65000"/>
+        <a:lumOff val="35000"/>
+      </a:schemeClr>
+    </cs:fontRef>
+    <cs:defRPr sz="900" kern="1200"/>
+  </cs:valueAxis>
+  <cs:wall>
+    <cs:lnRef idx="0"/>
+    <cs:fillRef idx="0"/>
+    <cs:effectRef idx="0"/>
+    <cs:fontRef idx="minor">
+      <a:schemeClr val="tx1"/>
+    </cs:fontRef>
+    <cs:spPr>
+      <a:noFill/>
+      <a:ln>
+        <a:noFill/>
+      </a:ln>
+    </cs:spPr>
+  </cs:wall>
+</cs:chartStyle>
 </file>
 
 <file path=word/theme/theme1.xml><?xml version="1.0" encoding="utf-8"?>

</xml_diff>